<commit_message>
cambios caso de uso general del sistema
</commit_message>
<xml_diff>
--- a/archivos/documentacion/Poli AuLink.docx
+++ b/archivos/documentacion/Poli AuLink.docx
@@ -20030,6 +20030,57 @@
           <w:lang w:val="es-ES_tradnl"/>
         </w:rPr>
       </w:pPr>
+      <w:r>
+        <w:rPr>
+          <w:noProof/>
+          <w:lang w:eastAsia="es-CO"/>
+        </w:rPr>
+        <w:drawing>
+          <wp:inline distT="0" distB="0" distL="0" distR="0">
+            <wp:extent cx="5972175" cy="3981586"/>
+            <wp:effectExtent l="19050" t="0" r="9525" b="0"/>
+            <wp:docPr id="20" name="Imagen 4" descr="\\192.168.0.21\PoliAulaLink\archivos\diagramas\Casos de uso\General\General.png"/>
+            <wp:cNvGraphicFramePr>
+              <a:graphicFrameLocks xmlns:a="http://schemas.openxmlformats.org/drawingml/2006/main" noChangeAspect="1"/>
+            </wp:cNvGraphicFramePr>
+            <a:graphic xmlns:a="http://schemas.openxmlformats.org/drawingml/2006/main">
+              <a:graphicData uri="http://schemas.openxmlformats.org/drawingml/2006/picture">
+                <pic:pic xmlns:pic="http://schemas.openxmlformats.org/drawingml/2006/picture">
+                  <pic:nvPicPr>
+                    <pic:cNvPr id="0" name="Picture 4" descr="\\192.168.0.21\PoliAulaLink\archivos\diagramas\Casos de uso\General\General.png"/>
+                    <pic:cNvPicPr>
+                      <a:picLocks noChangeAspect="1" noChangeArrowheads="1"/>
+                    </pic:cNvPicPr>
+                  </pic:nvPicPr>
+                  <pic:blipFill>
+                    <a:blip r:embed="rId28"/>
+                    <a:srcRect/>
+                    <a:stretch>
+                      <a:fillRect/>
+                    </a:stretch>
+                  </pic:blipFill>
+                  <pic:spPr bwMode="auto">
+                    <a:xfrm>
+                      <a:off x="0" y="0"/>
+                      <a:ext cx="5972175" cy="3981586"/>
+                    </a:xfrm>
+                    <a:prstGeom prst="rect">
+                      <a:avLst/>
+                    </a:prstGeom>
+                    <a:noFill/>
+                    <a:ln w="9525">
+                      <a:noFill/>
+                      <a:miter lim="800000"/>
+                      <a:headEnd/>
+                      <a:tailEnd/>
+                    </a:ln>
+                  </pic:spPr>
+                </pic:pic>
+              </a:graphicData>
+            </a:graphic>
+          </wp:inline>
+        </w:drawing>
+      </w:r>
     </w:p>
     <w:p>
       <w:pPr>
@@ -20182,7 +20233,7 @@
                     </pic:cNvPicPr>
                   </pic:nvPicPr>
                   <pic:blipFill>
-                    <a:blip r:embed="rId28"/>
+                    <a:blip r:embed="rId29"/>
                     <a:srcRect/>
                     <a:stretch>
                       <a:fillRect/>
@@ -20364,7 +20415,7 @@
                     </pic:cNvPicPr>
                   </pic:nvPicPr>
                   <pic:blipFill>
-                    <a:blip r:embed="rId29"/>
+                    <a:blip r:embed="rId30"/>
                     <a:srcRect/>
                     <a:stretch>
                       <a:fillRect/>
@@ -20609,7 +20660,7 @@
           <w:lang w:val="es-ES_tradnl"/>
         </w:rPr>
       </w:pPr>
-      <w:hyperlink r:id="rId30" w:history="1">
+      <w:hyperlink r:id="rId31" w:history="1">
         <w:r>
           <w:rPr>
             <w:rStyle w:val="Hipervnculo"/>
@@ -20627,7 +20678,7 @@
           <w:lang w:val="es-ES_tradnl"/>
         </w:rPr>
       </w:pPr>
-      <w:hyperlink r:id="rId31" w:history="1">
+      <w:hyperlink r:id="rId32" w:history="1">
         <w:r>
           <w:rPr>
             <w:rStyle w:val="Hipervnculo"/>
@@ -20925,7 +20976,7 @@
         <w:rStyle w:val="Nmerodepgina"/>
         <w:noProof/>
       </w:rPr>
-      <w:t>42</w:t>
+      <w:t>49</w:t>
     </w:r>
     <w:r>
       <w:rPr>

</xml_diff>